<commit_message>
updated report and added trace for part 1
</commit_message>
<xml_diff>
--- a/שיעורי בית 1.docx
+++ b/שיעורי בית 1.docx
@@ -301,7 +301,7 @@
                   </pic:nvPicPr>
                   <pic:blipFill>
                     <a:blip r:embed="rId2"/>
-                    <a:srcRect l="0" t="6338" r="63305" b="24665"/>
+                    <a:srcRect l="0" t="6338" r="63312" b="24670"/>
                     <a:stretch>
                       <a:fillRect/>
                     </a:stretch>
@@ -820,7 +820,7 @@
                 <wp:positionV relativeFrom="paragraph">
                   <wp:posOffset>34290</wp:posOffset>
                 </wp:positionV>
-                <wp:extent cx="1629410" cy="395605"/>
+                <wp:extent cx="1630045" cy="395605"/>
                 <wp:effectExtent l="0" t="0" r="0" b="0"/>
                 <wp:wrapNone/>
                 <wp:docPr id="2" name="Shape3"/>
@@ -831,7 +831,7 @@
                       <wps:spPr>
                         <a:xfrm>
                           <a:off x="0" y="0"/>
-                          <a:ext cx="1628640" cy="394920"/>
+                          <a:ext cx="1629360" cy="394920"/>
                         </a:xfrm>
                         <a:prstGeom prst="rect">
                           <a:avLst/>
@@ -852,7 +852,7 @@
                           <w:p>
                             <w:pPr>
                               <w:pStyle w:val="FrameContents"/>
-                              <w:overflowPunct w:val="false"/>
+                              <w:overflowPunct w:val="true"/>
                               <w:spacing w:lineRule="auto" w:line="240" w:before="0" w:after="0"/>
                               <w:jc w:val="center"/>
                               <w:rPr>
@@ -871,7 +871,7 @@
                           <w:p>
                             <w:pPr>
                               <w:pStyle w:val="FrameContents"/>
-                              <w:overflowPunct w:val="false"/>
+                              <w:overflowPunct w:val="true"/>
                               <w:spacing w:lineRule="auto" w:line="240" w:before="0" w:after="0"/>
                               <w:jc w:val="center"/>
                               <w:rPr>
@@ -902,7 +902,7 @@
           </mc:Choice>
           <mc:Fallback>
             <w:pict>
-              <v:rect id="shape_0" ID="Shape3" stroked="f" style="position:absolute;margin-left:65.15pt;margin-top:2.7pt;width:128.2pt;height:31.05pt" wp14:anchorId="15332DAE">
+              <v:rect id="shape_0" ID="Shape3" stroked="f" style="position:absolute;margin-left:65.15pt;margin-top:2.7pt;width:128.25pt;height:31.05pt" wp14:anchorId="15332DAE">
                 <w10:wrap type="square"/>
                 <v:fill o:detectmouseclick="t" on="false"/>
                 <v:stroke color="#3465a4" joinstyle="round" endcap="flat"/>
@@ -911,7 +911,7 @@
                     <w:p>
                       <w:pPr>
                         <w:pStyle w:val="FrameContents"/>
-                        <w:overflowPunct w:val="false"/>
+                        <w:overflowPunct w:val="true"/>
                         <w:spacing w:lineRule="auto" w:line="240" w:before="0" w:after="0"/>
                         <w:jc w:val="center"/>
                         <w:rPr>
@@ -930,7 +930,7 @@
                     <w:p>
                       <w:pPr>
                         <w:pStyle w:val="FrameContents"/>
-                        <w:overflowPunct w:val="false"/>
+                        <w:overflowPunct w:val="true"/>
                         <w:spacing w:lineRule="auto" w:line="240" w:before="0" w:after="0"/>
                         <w:jc w:val="center"/>
                         <w:rPr>
@@ -1021,12 +1021,12 @@
               <wp:anchor behindDoc="0" distT="0" distB="0" distL="0" distR="0" simplePos="0" locked="0" layoutInCell="1" allowOverlap="1" relativeHeight="13" wp14:anchorId="6DB3D057">
                 <wp:simplePos x="0" y="0"/>
                 <wp:positionH relativeFrom="column">
-                  <wp:posOffset>-212090</wp:posOffset>
+                  <wp:posOffset>-211455</wp:posOffset>
                 </wp:positionH>
                 <wp:positionV relativeFrom="paragraph">
-                  <wp:posOffset>-34925</wp:posOffset>
+                  <wp:posOffset>-33655</wp:posOffset>
                 </wp:positionV>
-                <wp:extent cx="1096010" cy="689610"/>
+                <wp:extent cx="1097280" cy="690245"/>
                 <wp:effectExtent l="0" t="0" r="0" b="0"/>
                 <wp:wrapNone/>
                 <wp:docPr id="5" name="Shape1"/>
@@ -1037,7 +1037,7 @@
                       <wps:spPr>
                         <a:xfrm>
                           <a:off x="0" y="0"/>
-                          <a:ext cx="1095480" cy="688320"/>
+                          <a:ext cx="1096560" cy="688320"/>
                         </a:xfrm>
                         <a:prstGeom prst="line">
                           <a:avLst/>
@@ -1064,7 +1064,7 @@
           </mc:Choice>
           <mc:Fallback>
             <w:pict>
-              <v:line id="shape_0" from="-16.7pt,-2.75pt" to="69.5pt,51.4pt" ID="Shape1" stroked="t" style="position:absolute" wp14:anchorId="6DB3D057">
+              <v:line id="shape_0" from="-16.65pt,-2.65pt" to="69.65pt,51.5pt" ID="Shape1" stroked="t" style="position:absolute" wp14:anchorId="6DB3D057">
                 <v:stroke color="#3465a4" endarrow="block" endarrowwidth="medium" endarrowlength="medium" joinstyle="round" endcap="flat"/>
                 <v:fill o:detectmouseclick="t" on="false"/>
               </v:line>
@@ -1130,7 +1130,7 @@
                 <wp:positionV relativeFrom="paragraph">
                   <wp:posOffset>151765</wp:posOffset>
                 </wp:positionV>
-                <wp:extent cx="2192655" cy="264160"/>
+                <wp:extent cx="2193290" cy="264160"/>
                 <wp:effectExtent l="0" t="0" r="0" b="0"/>
                 <wp:wrapNone/>
                 <wp:docPr id="6" name="Shape3_1"/>
@@ -1141,7 +1141,7 @@
                       <wps:spPr>
                         <a:xfrm>
                           <a:off x="0" y="0"/>
-                          <a:ext cx="2192040" cy="263520"/>
+                          <a:ext cx="2192760" cy="263520"/>
                         </a:xfrm>
                         <a:prstGeom prst="rect">
                           <a:avLst/>
@@ -1162,7 +1162,7 @@
                           <w:p>
                             <w:pPr>
                               <w:pStyle w:val="FrameContents"/>
-                              <w:overflowPunct w:val="false"/>
+                              <w:overflowPunct w:val="true"/>
                               <w:spacing w:lineRule="auto" w:line="240" w:before="0" w:after="0"/>
                               <w:jc w:val="center"/>
                               <w:rPr>
@@ -1181,7 +1181,7 @@
                           <w:p>
                             <w:pPr>
                               <w:pStyle w:val="FrameContents"/>
-                              <w:overflowPunct w:val="false"/>
+                              <w:overflowPunct w:val="true"/>
                               <w:spacing w:lineRule="auto" w:line="240" w:before="0" w:after="0"/>
                               <w:jc w:val="center"/>
                               <w:rPr>
@@ -1212,7 +1212,7 @@
           </mc:Choice>
           <mc:Fallback>
             <w:pict>
-              <v:rect id="shape_0" ID="Shape3_1" stroked="f" style="position:absolute;margin-left:26.2pt;margin-top:11.95pt;width:172.55pt;height:20.7pt">
+              <v:rect id="shape_0" ID="Shape3_1" stroked="f" style="position:absolute;margin-left:26.2pt;margin-top:11.95pt;width:172.6pt;height:20.7pt">
                 <w10:wrap type="square"/>
                 <v:fill o:detectmouseclick="t" on="false"/>
                 <v:stroke color="#3465a4" joinstyle="round" endcap="flat"/>
@@ -1221,7 +1221,7 @@
                     <w:p>
                       <w:pPr>
                         <w:pStyle w:val="FrameContents"/>
-                        <w:overflowPunct w:val="false"/>
+                        <w:overflowPunct w:val="true"/>
                         <w:spacing w:lineRule="auto" w:line="240" w:before="0" w:after="0"/>
                         <w:jc w:val="center"/>
                         <w:rPr>
@@ -1240,7 +1240,7 @@
                     <w:p>
                       <w:pPr>
                         <w:pStyle w:val="FrameContents"/>
-                        <w:overflowPunct w:val="false"/>
+                        <w:overflowPunct w:val="true"/>
                         <w:spacing w:lineRule="auto" w:line="240" w:before="0" w:after="0"/>
                         <w:jc w:val="center"/>
                         <w:rPr>
@@ -1270,12 +1270,12 @@
               <wp:anchor behindDoc="0" distT="0" distB="0" distL="0" distR="0" simplePos="0" locked="0" layoutInCell="1" allowOverlap="1" relativeHeight="12" wp14:anchorId="631D12E0">
                 <wp:simplePos x="0" y="0"/>
                 <wp:positionH relativeFrom="column">
-                  <wp:posOffset>-252730</wp:posOffset>
+                  <wp:posOffset>-252095</wp:posOffset>
                 </wp:positionH>
                 <wp:positionV relativeFrom="paragraph">
-                  <wp:posOffset>-70485</wp:posOffset>
+                  <wp:posOffset>-69215</wp:posOffset>
                 </wp:positionV>
-                <wp:extent cx="1129030" cy="296545"/>
+                <wp:extent cx="1129665" cy="297180"/>
                 <wp:effectExtent l="0" t="0" r="0" b="0"/>
                 <wp:wrapNone/>
                 <wp:docPr id="8" name="Shape2"/>
@@ -1286,7 +1286,7 @@
                       <wps:spPr>
                         <a:xfrm flipV="1">
                           <a:off x="0" y="0"/>
-                          <a:ext cx="1128240" cy="295200"/>
+                          <a:ext cx="1128960" cy="295200"/>
                         </a:xfrm>
                         <a:prstGeom prst="line">
                           <a:avLst/>
@@ -1313,7 +1313,7 @@
           </mc:Choice>
           <mc:Fallback>
             <w:pict>
-              <v:line id="shape_0" from="-19.9pt,-5.55pt" to="68.9pt,17.65pt" ID="Shape2" stroked="t" style="position:absolute;flip:y" wp14:anchorId="631D12E0">
+              <v:line id="shape_0" from="-19.85pt,-5.45pt" to="69pt,17.75pt" ID="Shape2" stroked="t" style="position:absolute;flip:y" wp14:anchorId="631D12E0">
                 <v:stroke color="#3465a4" endarrow="block" endarrowwidth="medium" endarrowlength="medium" joinstyle="round" endcap="flat"/>
                 <v:fill o:detectmouseclick="t" on="false"/>
               </v:line>
@@ -1490,12 +1490,12 @@
               <wp:anchor behindDoc="0" distT="0" distB="0" distL="0" distR="0" simplePos="0" locked="0" layoutInCell="1" allowOverlap="1" relativeHeight="5" wp14:anchorId="779C100D">
                 <wp:simplePos x="0" y="0"/>
                 <wp:positionH relativeFrom="column">
-                  <wp:posOffset>288925</wp:posOffset>
+                  <wp:posOffset>289560</wp:posOffset>
                 </wp:positionH>
                 <wp:positionV relativeFrom="paragraph">
                   <wp:posOffset>101600</wp:posOffset>
                 </wp:positionV>
-                <wp:extent cx="552450" cy="1211580"/>
+                <wp:extent cx="551815" cy="1214755"/>
                 <wp:effectExtent l="0" t="0" r="0" b="0"/>
                 <wp:wrapNone/>
                 <wp:docPr id="9" name="Shape4_1"/>
@@ -1506,7 +1506,7 @@
                       <wps:spPr>
                         <a:xfrm flipH="1" flipV="1">
                           <a:off x="0" y="0"/>
-                          <a:ext cx="551160" cy="1211760"/>
+                          <a:ext cx="551880" cy="1211760"/>
                         </a:xfrm>
                         <a:prstGeom prst="line">
                           <a:avLst/>
@@ -1533,7 +1533,7 @@
           </mc:Choice>
           <mc:Fallback>
             <w:pict>
-              <v:line id="shape_0" from="22.75pt,8pt" to="66.1pt,103.35pt" ID="Shape4_1" stroked="t" style="position:absolute;flip:xy" wp14:anchorId="779C100D">
+              <v:line id="shape_0" from="22.8pt,8pt" to="66.2pt,103.35pt" ID="Shape4_1" stroked="t" style="position:absolute;flip:xy" wp14:anchorId="779C100D">
                 <v:stroke color="#3465a4" endarrow="block" endarrowwidth="medium" endarrowlength="medium" joinstyle="round" endcap="flat"/>
                 <v:fill o:detectmouseclick="t" on="false"/>
               </v:line>
@@ -1551,7 +1551,7 @@
                 <wp:positionV relativeFrom="paragraph">
                   <wp:posOffset>101600</wp:posOffset>
                 </wp:positionV>
-                <wp:extent cx="1206500" cy="1212215"/>
+                <wp:extent cx="1207770" cy="1212215"/>
                 <wp:effectExtent l="0" t="0" r="0" b="0"/>
                 <wp:wrapNone/>
                 <wp:docPr id="10" name="Shape4_2"/>
@@ -1562,7 +1562,7 @@
                       <wps:spPr>
                         <a:xfrm flipH="1" flipV="1">
                           <a:off x="0" y="0"/>
-                          <a:ext cx="1206360" cy="1211040"/>
+                          <a:ext cx="1206360" cy="1212120"/>
                         </a:xfrm>
                         <a:prstGeom prst="line">
                           <a:avLst/>
@@ -1589,7 +1589,7 @@
           </mc:Choice>
           <mc:Fallback>
             <w:pict>
-              <v:line id="shape_0" from="22.65pt,8pt" to="117.6pt,103.3pt" ID="Shape4_2" stroked="t" style="position:absolute;flip:xy" wp14:anchorId="39DFC477">
+              <v:line id="shape_0" from="22.65pt,8pt" to="117.6pt,103.4pt" ID="Shape4_2" stroked="t" style="position:absolute;flip:xy" wp14:anchorId="39DFC477">
                 <v:stroke color="#3465a4" endarrow="block" endarrowwidth="medium" endarrowlength="medium" joinstyle="round" endcap="flat"/>
                 <v:fill o:detectmouseclick="t" on="false"/>
               </v:line>
@@ -1709,12 +1709,12 @@
               <wp:anchor behindDoc="0" distT="0" distB="0" distL="0" distR="0" simplePos="0" locked="0" layoutInCell="1" allowOverlap="1" relativeHeight="3" wp14:anchorId="63B44D8C">
                 <wp:simplePos x="0" y="0"/>
                 <wp:positionH relativeFrom="column">
-                  <wp:posOffset>3192780</wp:posOffset>
+                  <wp:posOffset>3193415</wp:posOffset>
                 </wp:positionH>
                 <wp:positionV relativeFrom="paragraph">
-                  <wp:posOffset>501650</wp:posOffset>
+                  <wp:posOffset>501015</wp:posOffset>
                 </wp:positionV>
-                <wp:extent cx="694055" cy="1941830"/>
+                <wp:extent cx="693420" cy="1946910"/>
                 <wp:effectExtent l="0" t="0" r="0" b="0"/>
                 <wp:wrapNone/>
                 <wp:docPr id="12" name="Shape4"/>
@@ -1725,7 +1725,7 @@
                       <wps:spPr>
                         <a:xfrm flipH="1">
                           <a:off x="0" y="0"/>
-                          <a:ext cx="693360" cy="1945080"/>
+                          <a:ext cx="692640" cy="1942560"/>
                         </a:xfrm>
                         <a:prstGeom prst="line">
                           <a:avLst/>
@@ -1752,7 +1752,7 @@
           </mc:Choice>
           <mc:Fallback>
             <w:pict>
-              <v:line id="shape_0" from="251.4pt,39.5pt" to="305.95pt,192.6pt" ID="Shape4" stroked="t" style="position:absolute;flip:x" wp14:anchorId="63B44D8C">
+              <v:line id="shape_0" from="251.45pt,39.45pt" to="305.95pt,192.35pt" ID="Shape4" stroked="t" style="position:absolute;flip:x" wp14:anchorId="63B44D8C">
                 <v:stroke color="#3465a4" endarrow="block" endarrowwidth="medium" endarrowlength="medium" joinstyle="round" endcap="flat"/>
                 <v:fill o:detectmouseclick="t" on="false"/>
               </v:line>
@@ -1765,12 +1765,12 @@
               <wp:anchor behindDoc="0" distT="0" distB="0" distL="0" distR="0" simplePos="0" locked="0" layoutInCell="1" allowOverlap="1" relativeHeight="4" wp14:anchorId="59BF7F3C">
                 <wp:simplePos x="0" y="0"/>
                 <wp:positionH relativeFrom="column">
-                  <wp:posOffset>2874010</wp:posOffset>
+                  <wp:posOffset>2874645</wp:posOffset>
                 </wp:positionH>
                 <wp:positionV relativeFrom="paragraph">
                   <wp:posOffset>501650</wp:posOffset>
                 </wp:positionV>
-                <wp:extent cx="321310" cy="2026920"/>
+                <wp:extent cx="320675" cy="2035175"/>
                 <wp:effectExtent l="0" t="0" r="0" b="0"/>
                 <wp:wrapNone/>
                 <wp:docPr id="13" name="Shape4_0"/>
@@ -1781,7 +1781,7 @@
                       <wps:spPr>
                         <a:xfrm>
                           <a:off x="0" y="0"/>
-                          <a:ext cx="320040" cy="2026440"/>
+                          <a:ext cx="320040" cy="2026800"/>
                         </a:xfrm>
                         <a:prstGeom prst="line">
                           <a:avLst/>
@@ -1808,7 +1808,7 @@
           </mc:Choice>
           <mc:Fallback>
             <w:pict>
-              <v:line id="shape_0" from="226.3pt,39.5pt" to="251.45pt,199pt" ID="Shape4_0" stroked="t" style="position:absolute" wp14:anchorId="59BF7F3C">
+              <v:line id="shape_0" from="226.35pt,39.5pt" to="251.5pt,199.05pt" ID="Shape4_0" stroked="t" style="position:absolute" wp14:anchorId="59BF7F3C">
                 <v:stroke color="#3465a4" endarrow="block" endarrowwidth="medium" endarrowlength="medium" joinstyle="round" endcap="flat"/>
                 <v:fill o:detectmouseclick="t" on="false"/>
               </v:line>
@@ -2036,7 +2036,7 @@
                 <wp:positionV relativeFrom="paragraph">
                   <wp:posOffset>66675</wp:posOffset>
                 </wp:positionV>
-                <wp:extent cx="2492375" cy="1718945"/>
+                <wp:extent cx="2493010" cy="1718945"/>
                 <wp:effectExtent l="0" t="0" r="0" b="0"/>
                 <wp:wrapNone/>
                 <wp:docPr id="15" name="Shape5"/>
@@ -2047,7 +2047,7 @@
                       <wps:spPr>
                         <a:xfrm>
                           <a:off x="0" y="0"/>
-                          <a:ext cx="2491920" cy="1718280"/>
+                          <a:ext cx="2492280" cy="1718280"/>
                         </a:xfrm>
                         <a:prstGeom prst="rect">
                           <a:avLst/>
@@ -2068,7 +2068,7 @@
                           <w:p>
                             <w:pPr>
                               <w:pStyle w:val="FrameContents"/>
-                              <w:overflowPunct w:val="false"/>
+                              <w:overflowPunct w:val="true"/>
                               <w:bidi w:val="1"/>
                               <w:spacing w:lineRule="auto" w:line="240" w:before="0" w:after="0"/>
                               <w:jc w:val="center"/>
@@ -2131,7 +2131,7 @@
                           <w:p>
                             <w:pPr>
                               <w:pStyle w:val="FrameContents"/>
-                              <w:overflowPunct w:val="false"/>
+                              <w:overflowPunct w:val="true"/>
                               <w:bidi w:val="1"/>
                               <w:spacing w:lineRule="auto" w:line="240" w:before="0" w:after="0"/>
                               <w:jc w:val="center"/>
@@ -2266,7 +2266,7 @@
                           <w:p>
                             <w:pPr>
                               <w:pStyle w:val="FrameContents"/>
-                              <w:overflowPunct w:val="false"/>
+                              <w:overflowPunct w:val="true"/>
                               <w:bidi w:val="1"/>
                               <w:spacing w:lineRule="auto" w:line="240" w:before="0" w:after="0"/>
                               <w:jc w:val="center"/>
@@ -2284,7 +2284,7 @@
                           <w:p>
                             <w:pPr>
                               <w:pStyle w:val="FrameContents"/>
-                              <w:overflowPunct w:val="false"/>
+                              <w:overflowPunct w:val="true"/>
                               <w:bidi w:val="1"/>
                               <w:spacing w:lineRule="auto" w:line="240" w:before="0" w:after="0"/>
                               <w:jc w:val="center"/>
@@ -2399,7 +2399,7 @@
           </mc:Choice>
           <mc:Fallback>
             <w:pict>
-              <v:rect id="shape_0" ID="Shape5" stroked="f" style="position:absolute;margin-left:309.75pt;margin-top:5.25pt;width:196.15pt;height:135.25pt" wp14:anchorId="2DA71388">
+              <v:rect id="shape_0" ID="Shape5" stroked="f" style="position:absolute;margin-left:309.75pt;margin-top:5.25pt;width:196.2pt;height:135.25pt" wp14:anchorId="2DA71388">
                 <w10:wrap type="square"/>
                 <v:fill o:detectmouseclick="t" on="false"/>
                 <v:stroke color="#3465a4" joinstyle="round" endcap="flat"/>
@@ -2408,7 +2408,7 @@
                     <w:p>
                       <w:pPr>
                         <w:pStyle w:val="FrameContents"/>
-                        <w:overflowPunct w:val="false"/>
+                        <w:overflowPunct w:val="true"/>
                         <w:bidi w:val="1"/>
                         <w:spacing w:lineRule="auto" w:line="240" w:before="0" w:after="0"/>
                         <w:jc w:val="center"/>
@@ -2471,7 +2471,7 @@
                     <w:p>
                       <w:pPr>
                         <w:pStyle w:val="FrameContents"/>
-                        <w:overflowPunct w:val="false"/>
+                        <w:overflowPunct w:val="true"/>
                         <w:bidi w:val="1"/>
                         <w:spacing w:lineRule="auto" w:line="240" w:before="0" w:after="0"/>
                         <w:jc w:val="center"/>
@@ -2606,7 +2606,7 @@
                     <w:p>
                       <w:pPr>
                         <w:pStyle w:val="FrameContents"/>
-                        <w:overflowPunct w:val="false"/>
+                        <w:overflowPunct w:val="true"/>
                         <w:bidi w:val="1"/>
                         <w:spacing w:lineRule="auto" w:line="240" w:before="0" w:after="0"/>
                         <w:jc w:val="center"/>
@@ -2624,7 +2624,7 @@
                     <w:p>
                       <w:pPr>
                         <w:pStyle w:val="FrameContents"/>
-                        <w:overflowPunct w:val="false"/>
+                        <w:overflowPunct w:val="true"/>
                         <w:bidi w:val="1"/>
                         <w:spacing w:lineRule="auto" w:line="240" w:before="0" w:after="0"/>
                         <w:jc w:val="center"/>
@@ -2741,9 +2741,9 @@
                   <wp:posOffset>3127375</wp:posOffset>
                 </wp:positionH>
                 <wp:positionV relativeFrom="paragraph">
-                  <wp:posOffset>836295</wp:posOffset>
+                  <wp:posOffset>836930</wp:posOffset>
                 </wp:positionV>
-                <wp:extent cx="2493010" cy="368300"/>
+                <wp:extent cx="2493645" cy="368935"/>
                 <wp:effectExtent l="0" t="0" r="0" b="0"/>
                 <wp:wrapNone/>
                 <wp:docPr id="17" name="Shape6"/>
@@ -2754,7 +2754,7 @@
                       <wps:spPr>
                         <a:xfrm>
                           <a:off x="0" y="0"/>
-                          <a:ext cx="2492280" cy="367560"/>
+                          <a:ext cx="2493000" cy="367200"/>
                         </a:xfrm>
                         <a:prstGeom prst="line">
                           <a:avLst/>
@@ -2781,7 +2781,7 @@
           </mc:Choice>
           <mc:Fallback>
             <w:pict>
-              <v:line id="shape_0" from="246.25pt,65.85pt" to="442.45pt,94.75pt" ID="Shape6" stroked="t" style="position:absolute" wp14:anchorId="41C98BF3">
+              <v:line id="shape_0" from="246.25pt,65.9pt" to="442.5pt,94.75pt" ID="Shape6" stroked="t" style="position:absolute" wp14:anchorId="41C98BF3">
                 <v:stroke color="#3465a4" endarrow="block" endarrowwidth="medium" endarrowlength="medium" joinstyle="round" endcap="flat"/>
                 <v:fill o:detectmouseclick="t" on="false"/>
               </v:line>
@@ -2799,7 +2799,7 @@
                 <wp:positionV relativeFrom="paragraph">
                   <wp:posOffset>324485</wp:posOffset>
                 </wp:positionV>
-                <wp:extent cx="779145" cy="74930"/>
+                <wp:extent cx="780415" cy="75565"/>
                 <wp:effectExtent l="0" t="0" r="0" b="0"/>
                 <wp:wrapNone/>
                 <wp:docPr id="18" name="Shape6_0"/>
@@ -2810,7 +2810,7 @@
                       <wps:spPr>
                         <a:xfrm>
                           <a:off x="0" y="0"/>
-                          <a:ext cx="777960" cy="73800"/>
+                          <a:ext cx="779040" cy="74160"/>
                         </a:xfrm>
                         <a:prstGeom prst="line">
                           <a:avLst/>
@@ -2837,7 +2837,7 @@
           </mc:Choice>
           <mc:Fallback>
             <w:pict>
-              <v:line id="shape_0" from="248.75pt,25.55pt" to="309.95pt,31.3pt" ID="Shape6_0" stroked="t" style="position:absolute" wp14:anchorId="729EB692">
+              <v:line id="shape_0" from="248.75pt,25.55pt" to="310.05pt,31.35pt" ID="Shape6_0" stroked="t" style="position:absolute" wp14:anchorId="729EB692">
                 <v:stroke color="#3465a4" endarrow="block" endarrowwidth="medium" endarrowlength="medium" joinstyle="round" endcap="flat"/>
                 <v:fill o:detectmouseclick="t" on="false"/>
               </v:line>
@@ -2881,6 +2881,700 @@
             </a:graphic>
           </wp:inline>
         </w:drawing>
+      </w:r>
+    </w:p>
+    <w:p>
+      <w:pPr>
+        <w:pStyle w:val="Normal"/>
+        <w:bidi w:val="1"/>
+        <w:spacing w:before="0" w:after="160"/>
+        <w:jc w:val="left"/>
+        <w:rPr>
+          <w:b/>
+          <w:b/>
+          <w:bCs/>
+        </w:rPr>
+      </w:pPr>
+      <w:r>
+        <w:rPr>
+          <w:b/>
+          <w:b/>
+          <w:bCs/>
+          <w:rtl w:val="true"/>
+        </w:rPr>
+        <w:t xml:space="preserve">חלק </w:t>
+      </w:r>
+      <w:r>
+        <w:rPr>
+          <w:b/>
+          <w:bCs/>
+        </w:rPr>
+        <w:t>2</w:t>
+      </w:r>
+      <w:r>
+        <w:rPr>
+          <w:b/>
+          <w:bCs/>
+          <w:rtl w:val="true"/>
+        </w:rPr>
+        <w:t xml:space="preserve"> – </w:t>
+      </w:r>
+      <w:r>
+        <w:rPr>
+          <w:b/>
+          <w:b/>
+          <w:bCs/>
+          <w:rtl w:val="true"/>
+        </w:rPr>
+        <w:t xml:space="preserve">הרצת משימה </w:t>
+      </w:r>
+      <w:r>
+        <w:rPr>
+          <w:b/>
+          <w:bCs/>
+        </w:rPr>
+        <w:t>1</w:t>
+      </w:r>
+      <w:r>
+        <w:rPr>
+          <w:b/>
+          <w:bCs/>
+          <w:rtl w:val="true"/>
+        </w:rPr>
+        <w:t xml:space="preserve"> – “</w:t>
+      </w:r>
+      <w:r>
+        <w:rPr>
+          <w:b/>
+          <w:bCs/>
+        </w:rPr>
+        <w:t>playing nice</w:t>
+      </w:r>
+      <w:r>
+        <w:rPr>
+          <w:b/>
+          <w:bCs/>
+          <w:rtl w:val="true"/>
+        </w:rPr>
+        <w:t>”</w:t>
+      </w:r>
+    </w:p>
+    <w:p>
+      <w:pPr>
+        <w:pStyle w:val="Normal"/>
+        <w:bidi w:val="1"/>
+        <w:spacing w:before="0" w:after="160"/>
+        <w:jc w:val="left"/>
+        <w:rPr>
+          <w:b w:val="false"/>
+          <w:b w:val="false"/>
+          <w:bCs w:val="false"/>
+        </w:rPr>
+      </w:pPr>
+      <w:r>
+        <w:rPr>
+          <w:b w:val="false"/>
+          <w:bCs w:val="false"/>
+        </w:rPr>
+        <w:t>foo</w:t>
+      </w:r>
+      <w:r>
+        <w:rPr>
+          <w:b w:val="false"/>
+          <w:bCs w:val="false"/>
+          <w:rtl w:val="true"/>
+        </w:rPr>
+        <w:t xml:space="preserve"> </w:t>
+      </w:r>
+      <w:r>
+        <w:rPr>
+          <w:b w:val="false"/>
+          <w:b w:val="false"/>
+          <w:bCs w:val="false"/>
+          <w:rtl w:val="true"/>
+        </w:rPr>
+        <w:t>לא מעכב חבילות ולא זורק אותן</w:t>
+      </w:r>
+      <w:r>
+        <w:rPr>
+          <w:b w:val="false"/>
+          <w:bCs w:val="false"/>
+          <w:rtl w:val="true"/>
+        </w:rPr>
+        <w:t xml:space="preserve">, </w:t>
+      </w:r>
+      <w:r>
+        <w:rPr>
+          <w:b w:val="false"/>
+          <w:b w:val="false"/>
+          <w:bCs w:val="false"/>
+          <w:rtl w:val="true"/>
+        </w:rPr>
+        <w:t xml:space="preserve">לכל חבילה שהוא מקבל הוא מוודא שגודלה אינו עולה על </w:t>
+      </w:r>
+      <w:r>
+        <w:rPr>
+          <w:b w:val="false"/>
+          <w:bCs w:val="false"/>
+        </w:rPr>
+        <w:t>100</w:t>
+      </w:r>
+      <w:r>
+        <w:rPr>
+          <w:b w:val="false"/>
+          <w:bCs w:val="false"/>
+          <w:rtl w:val="true"/>
+        </w:rPr>
+        <w:t xml:space="preserve"> </w:t>
+      </w:r>
+      <w:r>
+        <w:rPr>
+          <w:b w:val="false"/>
+          <w:b w:val="false"/>
+          <w:bCs w:val="false"/>
+          <w:rtl w:val="true"/>
+        </w:rPr>
+        <w:t xml:space="preserve">בתים </w:t>
+      </w:r>
+      <w:r>
+        <w:rPr>
+          <w:b w:val="false"/>
+          <w:bCs w:val="false"/>
+          <w:rtl w:val="true"/>
+        </w:rPr>
+        <w:t>(</w:t>
+      </w:r>
+      <w:r>
+        <w:rPr>
+          <w:b w:val="false"/>
+          <w:b w:val="false"/>
+          <w:bCs w:val="false"/>
+          <w:rtl w:val="true"/>
+        </w:rPr>
+        <w:t>אם כן הוא זורק אותה</w:t>
+      </w:r>
+      <w:r>
+        <w:rPr>
+          <w:b w:val="false"/>
+          <w:bCs w:val="false"/>
+          <w:rtl w:val="true"/>
+        </w:rPr>
+        <w:t xml:space="preserve">) </w:t>
+      </w:r>
+      <w:r>
+        <w:rPr>
+          <w:b w:val="false"/>
+          <w:b w:val="false"/>
+          <w:bCs w:val="false"/>
+          <w:rtl w:val="true"/>
+        </w:rPr>
+        <w:t>ומעביר אותה לנמען</w:t>
+      </w:r>
+    </w:p>
+    <w:p>
+      <w:pPr>
+        <w:pStyle w:val="Normal"/>
+        <w:bidi w:val="1"/>
+        <w:spacing w:before="0" w:after="160"/>
+        <w:jc w:val="left"/>
+        <w:rPr>
+          <w:b w:val="false"/>
+          <w:b w:val="false"/>
+          <w:bCs w:val="false"/>
+        </w:rPr>
+      </w:pPr>
+      <w:r>
+        <w:rPr>
+          <w:b w:val="false"/>
+          <w:b w:val="false"/>
+          <w:bCs w:val="false"/>
+          <w:rtl w:val="true"/>
+        </w:rPr>
+        <w:t>תצלום הרצה</w:t>
+      </w:r>
+      <w:r>
+        <w:rPr>
+          <w:b w:val="false"/>
+          <w:bCs w:val="false"/>
+          <w:rtl w:val="true"/>
+        </w:rPr>
+        <w:t>:</w:t>
+      </w:r>
+    </w:p>
+    <w:p>
+      <w:pPr>
+        <w:pStyle w:val="Normal"/>
+        <w:bidi w:val="1"/>
+        <w:spacing w:before="0" w:after="160"/>
+        <w:jc w:val="left"/>
+        <w:rPr>
+          <w:b w:val="false"/>
+          <w:b w:val="false"/>
+          <w:bCs w:val="false"/>
+        </w:rPr>
+      </w:pPr>
+      <w:r>
+        <w:drawing>
+          <wp:anchor behindDoc="0" distT="0" distB="0" distL="0" distR="0" simplePos="0" locked="0" layoutInCell="1" allowOverlap="1" relativeHeight="21">
+            <wp:simplePos x="0" y="0"/>
+            <wp:positionH relativeFrom="column">
+              <wp:align>center</wp:align>
+            </wp:positionH>
+            <wp:positionV relativeFrom="paragraph">
+              <wp:posOffset>635</wp:posOffset>
+            </wp:positionV>
+            <wp:extent cx="6865620" cy="3521075"/>
+            <wp:effectExtent l="0" t="0" r="0" b="0"/>
+            <wp:wrapSquare wrapText="largest"/>
+            <wp:docPr id="20" name="Image1" descr=""/>
+            <wp:cNvGraphicFramePr>
+              <a:graphicFrameLocks xmlns:a="http://schemas.openxmlformats.org/drawingml/2006/main" noChangeAspect="1"/>
+            </wp:cNvGraphicFramePr>
+            <a:graphic xmlns:a="http://schemas.openxmlformats.org/drawingml/2006/main">
+              <a:graphicData uri="http://schemas.openxmlformats.org/drawingml/2006/picture">
+                <pic:pic xmlns:pic="http://schemas.openxmlformats.org/drawingml/2006/picture">
+                  <pic:nvPicPr>
+                    <pic:cNvPr id="20" name="Image1" descr=""/>
+                    <pic:cNvPicPr>
+                      <a:picLocks noChangeAspect="1" noChangeArrowheads="1"/>
+                    </pic:cNvPicPr>
+                  </pic:nvPicPr>
+                  <pic:blipFill>
+                    <a:blip r:embed="rId7"/>
+                    <a:stretch>
+                      <a:fillRect/>
+                    </a:stretch>
+                  </pic:blipFill>
+                  <pic:spPr bwMode="auto">
+                    <a:xfrm>
+                      <a:off x="0" y="0"/>
+                      <a:ext cx="6865620" cy="3521075"/>
+                    </a:xfrm>
+                    <a:prstGeom prst="rect">
+                      <a:avLst/>
+                    </a:prstGeom>
+                  </pic:spPr>
+                </pic:pic>
+              </a:graphicData>
+            </a:graphic>
+          </wp:anchor>
+        </w:drawing>
+      </w:r>
+      <w:r>
+        <w:rPr>
+          <w:b w:val="false"/>
+          <w:b w:val="false"/>
+          <w:bCs w:val="false"/>
+          <w:rtl w:val="true"/>
+        </w:rPr>
+        <w:t>ה</w:t>
+      </w:r>
+      <w:r>
+        <w:rPr>
+          <w:b w:val="false"/>
+          <w:b w:val="false"/>
+          <w:bCs w:val="false"/>
+          <w:rtl w:val="true"/>
+        </w:rPr>
+        <w:t>תעבורה בווירשארק</w:t>
+      </w:r>
+      <w:r>
+        <w:rPr>
+          <w:b w:val="false"/>
+          <w:bCs w:val="false"/>
+          <w:rtl w:val="true"/>
+        </w:rPr>
+        <w:t xml:space="preserve">: </w:t>
+      </w:r>
+      <w:r>
+        <w:rPr>
+          <w:b w:val="false"/>
+          <w:b w:val="false"/>
+          <w:bCs w:val="false"/>
+          <w:rtl w:val="true"/>
+        </w:rPr>
+        <w:t>השתמשנו בפילטר</w:t>
+      </w:r>
+    </w:p>
+    <w:p>
+      <w:pPr>
+        <w:pStyle w:val="Normal"/>
+        <w:bidi w:val="1"/>
+        <w:spacing w:before="0" w:after="160"/>
+        <w:jc w:val="left"/>
+        <w:rPr>
+          <w:b w:val="false"/>
+          <w:b w:val="false"/>
+          <w:bCs w:val="false"/>
+        </w:rPr>
+      </w:pPr>
+      <w:r>
+        <w:rPr>
+          <w:b w:val="false"/>
+          <w:bCs w:val="false"/>
+        </w:rPr>
+        <w:t>udp &amp;&amp; (udp.port == 12345 || udp.port == 45678)</w:t>
+      </w:r>
+      <w:r>
+        <w:rPr>
+          <w:b w:val="false"/>
+          <w:bCs w:val="false"/>
+          <w:rtl w:val="true"/>
+        </w:rPr>
+        <w:t xml:space="preserve"> </w:t>
+      </w:r>
+      <w:r>
+        <w:rPr>
+          <w:b w:val="false"/>
+          <w:b w:val="false"/>
+          <w:bCs w:val="false"/>
+          <w:rtl w:val="true"/>
+        </w:rPr>
+        <w:t xml:space="preserve">כדי לתפוס את כל התעבורה ושמרנו תחת הטרייס </w:t>
+      </w:r>
+      <w:r>
+        <w:rPr>
+          <w:b w:val="false"/>
+          <w:bCs w:val="false"/>
+          <w:rtl w:val="true"/>
+        </w:rPr>
+        <w:t>"</w:t>
+      </w:r>
+      <w:r>
+        <w:rPr>
+          <w:b w:val="false"/>
+          <w:bCs w:val="false"/>
+        </w:rPr>
+        <w:t>tracepart1.pcapng</w:t>
+      </w:r>
+      <w:r>
+        <w:rPr>
+          <w:b w:val="false"/>
+          <w:bCs w:val="false"/>
+          <w:rtl w:val="true"/>
+        </w:rPr>
+        <w:t>”</w:t>
+      </w:r>
+    </w:p>
+    <w:p>
+      <w:pPr>
+        <w:pStyle w:val="Normal"/>
+        <w:bidi w:val="1"/>
+        <w:spacing w:before="0" w:after="160"/>
+        <w:jc w:val="left"/>
+        <w:rPr>
+          <w:b/>
+          <w:b/>
+          <w:bCs/>
+        </w:rPr>
+      </w:pPr>
+      <w:r>
+        <w:rPr>
+          <w:b/>
+          <w:b/>
+          <w:bCs/>
+          <w:rtl w:val="true"/>
+        </w:rPr>
+        <w:t xml:space="preserve">חלק </w:t>
+      </w:r>
+      <w:r>
+        <w:rPr>
+          <w:b/>
+          <w:bCs/>
+        </w:rPr>
+        <w:t>2</w:t>
+      </w:r>
+      <w:r>
+        <w:rPr>
+          <w:b/>
+          <w:bCs/>
+          <w:rtl w:val="true"/>
+        </w:rPr>
+        <w:t xml:space="preserve"> – </w:t>
+      </w:r>
+      <w:r>
+        <w:rPr>
+          <w:b/>
+          <w:b/>
+          <w:bCs/>
+          <w:rtl w:val="true"/>
+        </w:rPr>
+        <w:t xml:space="preserve">הרצת משימה </w:t>
+      </w:r>
+      <w:r>
+        <w:rPr>
+          <w:rFonts w:eastAsia="Calibri" w:cs="Arial" w:cstheme="minorBidi" w:eastAsiaTheme="minorHAnsi"/>
+          <w:b/>
+          <w:bCs/>
+          <w:color w:val="auto"/>
+          <w:kern w:val="0"/>
+          <w:sz w:val="22"/>
+          <w:szCs w:val="22"/>
+          <w:lang w:val="en" w:eastAsia="en-US" w:bidi="he-IL"/>
+        </w:rPr>
+        <w:t>2</w:t>
+      </w:r>
+      <w:r>
+        <w:rPr>
+          <w:rFonts w:eastAsia="Calibri" w:cs="Arial" w:cstheme="minorBidi" w:eastAsiaTheme="minorHAnsi"/>
+          <w:b/>
+          <w:bCs/>
+          <w:color w:val="auto"/>
+          <w:kern w:val="0"/>
+          <w:sz w:val="22"/>
+          <w:szCs w:val="22"/>
+          <w:rtl w:val="true"/>
+          <w:lang w:val="en" w:eastAsia="en-US" w:bidi="he-IL"/>
+        </w:rPr>
+        <w:t xml:space="preserve"> </w:t>
+      </w:r>
+      <w:r>
+        <w:rPr>
+          <w:b/>
+          <w:bCs/>
+          <w:rtl w:val="true"/>
+        </w:rPr>
+        <w:t xml:space="preserve"> – </w:t>
+      </w:r>
+      <w:r>
+        <w:rPr>
+          <w:b/>
+          <w:b/>
+          <w:bCs/>
+          <w:rtl w:val="true"/>
+        </w:rPr>
+        <w:t>זריקת חבילות באקראיות  “</w:t>
+      </w:r>
+      <w:r>
+        <w:rPr>
+          <w:b/>
+          <w:bCs/>
+        </w:rPr>
+        <w:t xml:space="preserve">playing </w:t>
+      </w:r>
+      <w:r>
+        <w:rPr>
+          <w:rFonts w:eastAsia="Calibri" w:cs="Arial" w:cstheme="minorBidi" w:eastAsiaTheme="minorHAnsi"/>
+          <w:b/>
+          <w:bCs/>
+          <w:color w:val="auto"/>
+          <w:kern w:val="0"/>
+          <w:sz w:val="22"/>
+          <w:szCs w:val="22"/>
+          <w:lang w:val="en" w:eastAsia="en-US" w:bidi="he-IL"/>
+        </w:rPr>
+        <w:t>basketball</w:t>
+      </w:r>
+      <w:r>
+        <w:rPr>
+          <w:b/>
+          <w:bCs/>
+          <w:rtl w:val="true"/>
+        </w:rPr>
+        <w:t>”</w:t>
+      </w:r>
+    </w:p>
+    <w:p>
+      <w:pPr>
+        <w:pStyle w:val="Normal"/>
+        <w:bidi w:val="1"/>
+        <w:spacing w:before="0" w:after="160"/>
+        <w:jc w:val="left"/>
+        <w:rPr>
+          <w:b/>
+          <w:b/>
+          <w:bCs/>
+        </w:rPr>
+      </w:pPr>
+      <w:r>
+        <w:rPr>
+          <w:b/>
+          <w:bCs/>
+          <w:rtl w:val="true"/>
+        </w:rPr>
+      </w:r>
+    </w:p>
+    <w:p>
+      <w:pPr>
+        <w:pStyle w:val="Normal"/>
+        <w:bidi w:val="1"/>
+        <w:spacing w:before="0" w:after="160"/>
+        <w:jc w:val="left"/>
+        <w:rPr>
+          <w:b/>
+          <w:b/>
+          <w:bCs/>
+        </w:rPr>
+      </w:pPr>
+      <w:r>
+        <w:rPr>
+          <w:b/>
+          <w:b/>
+          <w:bCs/>
+          <w:rtl w:val="true"/>
+        </w:rPr>
+        <w:t xml:space="preserve">חלק </w:t>
+      </w:r>
+      <w:r>
+        <w:rPr>
+          <w:b/>
+          <w:bCs/>
+        </w:rPr>
+        <w:t>2</w:t>
+      </w:r>
+      <w:r>
+        <w:rPr>
+          <w:b/>
+          <w:bCs/>
+          <w:rtl w:val="true"/>
+        </w:rPr>
+        <w:t xml:space="preserve"> – </w:t>
+      </w:r>
+      <w:r>
+        <w:rPr>
+          <w:b/>
+          <w:b/>
+          <w:bCs/>
+          <w:rtl w:val="true"/>
+        </w:rPr>
+        <w:t xml:space="preserve">הרצת משימה </w:t>
+      </w:r>
+      <w:r>
+        <w:rPr>
+          <w:b/>
+          <w:bCs/>
+        </w:rPr>
+        <w:t>3</w:t>
+      </w:r>
+      <w:r>
+        <w:rPr>
+          <w:b/>
+          <w:bCs/>
+          <w:rtl w:val="true"/>
+        </w:rPr>
+        <w:t xml:space="preserve"> – </w:t>
+      </w:r>
+      <w:r>
+        <w:rPr>
+          <w:b/>
+          <w:b/>
+          <w:bCs/>
+          <w:rtl w:val="true"/>
+        </w:rPr>
+        <w:t xml:space="preserve">עיכוב חבילות  </w:t>
+      </w:r>
+      <w:r>
+        <w:rPr>
+          <w:b/>
+          <w:bCs/>
+          <w:rtl w:val="true"/>
+        </w:rPr>
+        <w:t>"</w:t>
+      </w:r>
+      <w:r>
+        <w:rPr>
+          <w:b/>
+          <w:bCs/>
+        </w:rPr>
+        <w:t>playing grandpa</w:t>
+      </w:r>
+      <w:r>
+        <w:rPr>
+          <w:b/>
+          <w:bCs/>
+          <w:rtl w:val="true"/>
+        </w:rPr>
+        <w:t>”</w:t>
+      </w:r>
+    </w:p>
+    <w:p>
+      <w:pPr>
+        <w:pStyle w:val="Normal"/>
+        <w:bidi w:val="1"/>
+        <w:spacing w:before="0" w:after="160"/>
+        <w:jc w:val="left"/>
+        <w:rPr>
+          <w:b/>
+          <w:b/>
+          <w:bCs/>
+        </w:rPr>
+      </w:pPr>
+      <w:r>
+        <w:rPr>
+          <w:b/>
+          <w:bCs/>
+          <w:rtl w:val="true"/>
+        </w:rPr>
+      </w:r>
+    </w:p>
+    <w:p>
+      <w:pPr>
+        <w:pStyle w:val="Normal"/>
+        <w:bidi w:val="1"/>
+        <w:spacing w:before="0" w:after="160"/>
+        <w:jc w:val="left"/>
+        <w:rPr>
+          <w:b/>
+          <w:b/>
+          <w:bCs/>
+        </w:rPr>
+      </w:pPr>
+      <w:r>
+        <w:rPr>
+          <w:b/>
+          <w:b/>
+          <w:bCs/>
+          <w:rtl w:val="true"/>
+        </w:rPr>
+        <w:t xml:space="preserve">חלק </w:t>
+      </w:r>
+      <w:r>
+        <w:rPr>
+          <w:b/>
+          <w:bCs/>
+        </w:rPr>
+        <w:t>2</w:t>
+      </w:r>
+      <w:r>
+        <w:rPr>
+          <w:b/>
+          <w:bCs/>
+          <w:rtl w:val="true"/>
+        </w:rPr>
+        <w:t xml:space="preserve"> – </w:t>
+      </w:r>
+      <w:r>
+        <w:rPr>
+          <w:b/>
+          <w:b/>
+          <w:bCs/>
+          <w:rtl w:val="true"/>
+        </w:rPr>
+        <w:t xml:space="preserve">הרצת משימה </w:t>
+      </w:r>
+      <w:r>
+        <w:rPr>
+          <w:b/>
+          <w:bCs/>
+        </w:rPr>
+        <w:t>4</w:t>
+      </w:r>
+      <w:r>
+        <w:rPr>
+          <w:b/>
+          <w:bCs/>
+          <w:rtl w:val="true"/>
+        </w:rPr>
+        <w:t xml:space="preserve"> – </w:t>
+      </w:r>
+      <w:r>
+        <w:rPr>
+          <w:b/>
+          <w:b/>
+          <w:bCs/>
+          <w:rtl w:val="true"/>
+        </w:rPr>
+        <w:t>הכל ביחד</w:t>
       </w:r>
     </w:p>
     <w:sectPr>

</xml_diff>

<commit_message>
updated report and added trace for part1
</commit_message>
<xml_diff>
--- a/שיעורי בית 1.docx
+++ b/שיעורי בית 1.docx
@@ -301,7 +301,7 @@
                   </pic:nvPicPr>
                   <pic:blipFill>
                     <a:blip r:embed="rId2"/>
-                    <a:srcRect l="0" t="6338" r="63305" b="24665"/>
+                    <a:srcRect l="0" t="6338" r="63312" b="24670"/>
                     <a:stretch>
                       <a:fillRect/>
                     </a:stretch>
@@ -820,7 +820,7 @@
                 <wp:positionV relativeFrom="paragraph">
                   <wp:posOffset>34290</wp:posOffset>
                 </wp:positionV>
-                <wp:extent cx="1629410" cy="395605"/>
+                <wp:extent cx="1630045" cy="395605"/>
                 <wp:effectExtent l="0" t="0" r="0" b="0"/>
                 <wp:wrapNone/>
                 <wp:docPr id="2" name="Shape3"/>
@@ -831,7 +831,7 @@
                       <wps:spPr>
                         <a:xfrm>
                           <a:off x="0" y="0"/>
-                          <a:ext cx="1628640" cy="394920"/>
+                          <a:ext cx="1629360" cy="394920"/>
                         </a:xfrm>
                         <a:prstGeom prst="rect">
                           <a:avLst/>
@@ -852,7 +852,7 @@
                           <w:p>
                             <w:pPr>
                               <w:pStyle w:val="FrameContents"/>
-                              <w:overflowPunct w:val="false"/>
+                              <w:overflowPunct w:val="true"/>
                               <w:spacing w:lineRule="auto" w:line="240" w:before="0" w:after="0"/>
                               <w:jc w:val="center"/>
                               <w:rPr>
@@ -871,7 +871,7 @@
                           <w:p>
                             <w:pPr>
                               <w:pStyle w:val="FrameContents"/>
-                              <w:overflowPunct w:val="false"/>
+                              <w:overflowPunct w:val="true"/>
                               <w:spacing w:lineRule="auto" w:line="240" w:before="0" w:after="0"/>
                               <w:jc w:val="center"/>
                               <w:rPr>
@@ -902,7 +902,7 @@
           </mc:Choice>
           <mc:Fallback>
             <w:pict>
-              <v:rect id="shape_0" ID="Shape3" stroked="f" style="position:absolute;margin-left:65.15pt;margin-top:2.7pt;width:128.2pt;height:31.05pt" wp14:anchorId="15332DAE">
+              <v:rect id="shape_0" ID="Shape3" stroked="f" style="position:absolute;margin-left:65.15pt;margin-top:2.7pt;width:128.25pt;height:31.05pt" wp14:anchorId="15332DAE">
                 <w10:wrap type="square"/>
                 <v:fill o:detectmouseclick="t" on="false"/>
                 <v:stroke color="#3465a4" joinstyle="round" endcap="flat"/>
@@ -911,7 +911,7 @@
                     <w:p>
                       <w:pPr>
                         <w:pStyle w:val="FrameContents"/>
-                        <w:overflowPunct w:val="false"/>
+                        <w:overflowPunct w:val="true"/>
                         <w:spacing w:lineRule="auto" w:line="240" w:before="0" w:after="0"/>
                         <w:jc w:val="center"/>
                         <w:rPr>
@@ -930,7 +930,7 @@
                     <w:p>
                       <w:pPr>
                         <w:pStyle w:val="FrameContents"/>
-                        <w:overflowPunct w:val="false"/>
+                        <w:overflowPunct w:val="true"/>
                         <w:spacing w:lineRule="auto" w:line="240" w:before="0" w:after="0"/>
                         <w:jc w:val="center"/>
                         <w:rPr>
@@ -1021,12 +1021,12 @@
               <wp:anchor behindDoc="0" distT="0" distB="0" distL="0" distR="0" simplePos="0" locked="0" layoutInCell="1" allowOverlap="1" relativeHeight="13" wp14:anchorId="6DB3D057">
                 <wp:simplePos x="0" y="0"/>
                 <wp:positionH relativeFrom="column">
-                  <wp:posOffset>-212090</wp:posOffset>
+                  <wp:posOffset>-211455</wp:posOffset>
                 </wp:positionH>
                 <wp:positionV relativeFrom="paragraph">
-                  <wp:posOffset>-34925</wp:posOffset>
+                  <wp:posOffset>-33655</wp:posOffset>
                 </wp:positionV>
-                <wp:extent cx="1096010" cy="689610"/>
+                <wp:extent cx="1097280" cy="690245"/>
                 <wp:effectExtent l="0" t="0" r="0" b="0"/>
                 <wp:wrapNone/>
                 <wp:docPr id="5" name="Shape1"/>
@@ -1037,7 +1037,7 @@
                       <wps:spPr>
                         <a:xfrm>
                           <a:off x="0" y="0"/>
-                          <a:ext cx="1095480" cy="688320"/>
+                          <a:ext cx="1096560" cy="688320"/>
                         </a:xfrm>
                         <a:prstGeom prst="line">
                           <a:avLst/>
@@ -1064,7 +1064,7 @@
           </mc:Choice>
           <mc:Fallback>
             <w:pict>
-              <v:line id="shape_0" from="-16.7pt,-2.75pt" to="69.5pt,51.4pt" ID="Shape1" stroked="t" style="position:absolute" wp14:anchorId="6DB3D057">
+              <v:line id="shape_0" from="-16.65pt,-2.65pt" to="69.65pt,51.5pt" ID="Shape1" stroked="t" style="position:absolute" wp14:anchorId="6DB3D057">
                 <v:stroke color="#3465a4" endarrow="block" endarrowwidth="medium" endarrowlength="medium" joinstyle="round" endcap="flat"/>
                 <v:fill o:detectmouseclick="t" on="false"/>
               </v:line>
@@ -1130,7 +1130,7 @@
                 <wp:positionV relativeFrom="paragraph">
                   <wp:posOffset>151765</wp:posOffset>
                 </wp:positionV>
-                <wp:extent cx="2192655" cy="264160"/>
+                <wp:extent cx="2193290" cy="264160"/>
                 <wp:effectExtent l="0" t="0" r="0" b="0"/>
                 <wp:wrapNone/>
                 <wp:docPr id="6" name="Shape3_1"/>
@@ -1141,7 +1141,7 @@
                       <wps:spPr>
                         <a:xfrm>
                           <a:off x="0" y="0"/>
-                          <a:ext cx="2192040" cy="263520"/>
+                          <a:ext cx="2192760" cy="263520"/>
                         </a:xfrm>
                         <a:prstGeom prst="rect">
                           <a:avLst/>
@@ -1162,7 +1162,7 @@
                           <w:p>
                             <w:pPr>
                               <w:pStyle w:val="FrameContents"/>
-                              <w:overflowPunct w:val="false"/>
+                              <w:overflowPunct w:val="true"/>
                               <w:spacing w:lineRule="auto" w:line="240" w:before="0" w:after="0"/>
                               <w:jc w:val="center"/>
                               <w:rPr>
@@ -1181,7 +1181,7 @@
                           <w:p>
                             <w:pPr>
                               <w:pStyle w:val="FrameContents"/>
-                              <w:overflowPunct w:val="false"/>
+                              <w:overflowPunct w:val="true"/>
                               <w:spacing w:lineRule="auto" w:line="240" w:before="0" w:after="0"/>
                               <w:jc w:val="center"/>
                               <w:rPr>
@@ -1212,7 +1212,7 @@
           </mc:Choice>
           <mc:Fallback>
             <w:pict>
-              <v:rect id="shape_0" ID="Shape3_1" stroked="f" style="position:absolute;margin-left:26.2pt;margin-top:11.95pt;width:172.55pt;height:20.7pt">
+              <v:rect id="shape_0" ID="Shape3_1" stroked="f" style="position:absolute;margin-left:26.2pt;margin-top:11.95pt;width:172.6pt;height:20.7pt">
                 <w10:wrap type="square"/>
                 <v:fill o:detectmouseclick="t" on="false"/>
                 <v:stroke color="#3465a4" joinstyle="round" endcap="flat"/>
@@ -1221,7 +1221,7 @@
                     <w:p>
                       <w:pPr>
                         <w:pStyle w:val="FrameContents"/>
-                        <w:overflowPunct w:val="false"/>
+                        <w:overflowPunct w:val="true"/>
                         <w:spacing w:lineRule="auto" w:line="240" w:before="0" w:after="0"/>
                         <w:jc w:val="center"/>
                         <w:rPr>
@@ -1240,7 +1240,7 @@
                     <w:p>
                       <w:pPr>
                         <w:pStyle w:val="FrameContents"/>
-                        <w:overflowPunct w:val="false"/>
+                        <w:overflowPunct w:val="true"/>
                         <w:spacing w:lineRule="auto" w:line="240" w:before="0" w:after="0"/>
                         <w:jc w:val="center"/>
                         <w:rPr>
@@ -1270,12 +1270,12 @@
               <wp:anchor behindDoc="0" distT="0" distB="0" distL="0" distR="0" simplePos="0" locked="0" layoutInCell="1" allowOverlap="1" relativeHeight="12" wp14:anchorId="631D12E0">
                 <wp:simplePos x="0" y="0"/>
                 <wp:positionH relativeFrom="column">
-                  <wp:posOffset>-252730</wp:posOffset>
+                  <wp:posOffset>-252095</wp:posOffset>
                 </wp:positionH>
                 <wp:positionV relativeFrom="paragraph">
-                  <wp:posOffset>-70485</wp:posOffset>
+                  <wp:posOffset>-69215</wp:posOffset>
                 </wp:positionV>
-                <wp:extent cx="1129030" cy="296545"/>
+                <wp:extent cx="1129665" cy="297180"/>
                 <wp:effectExtent l="0" t="0" r="0" b="0"/>
                 <wp:wrapNone/>
                 <wp:docPr id="8" name="Shape2"/>
@@ -1286,7 +1286,7 @@
                       <wps:spPr>
                         <a:xfrm flipV="1">
                           <a:off x="0" y="0"/>
-                          <a:ext cx="1128240" cy="295200"/>
+                          <a:ext cx="1128960" cy="295200"/>
                         </a:xfrm>
                         <a:prstGeom prst="line">
                           <a:avLst/>
@@ -1313,7 +1313,7 @@
           </mc:Choice>
           <mc:Fallback>
             <w:pict>
-              <v:line id="shape_0" from="-19.9pt,-5.55pt" to="68.9pt,17.65pt" ID="Shape2" stroked="t" style="position:absolute;flip:y" wp14:anchorId="631D12E0">
+              <v:line id="shape_0" from="-19.85pt,-5.45pt" to="69pt,17.75pt" ID="Shape2" stroked="t" style="position:absolute;flip:y" wp14:anchorId="631D12E0">
                 <v:stroke color="#3465a4" endarrow="block" endarrowwidth="medium" endarrowlength="medium" joinstyle="round" endcap="flat"/>
                 <v:fill o:detectmouseclick="t" on="false"/>
               </v:line>
@@ -1490,12 +1490,12 @@
               <wp:anchor behindDoc="0" distT="0" distB="0" distL="0" distR="0" simplePos="0" locked="0" layoutInCell="1" allowOverlap="1" relativeHeight="5" wp14:anchorId="779C100D">
                 <wp:simplePos x="0" y="0"/>
                 <wp:positionH relativeFrom="column">
-                  <wp:posOffset>288925</wp:posOffset>
+                  <wp:posOffset>289560</wp:posOffset>
                 </wp:positionH>
                 <wp:positionV relativeFrom="paragraph">
                   <wp:posOffset>101600</wp:posOffset>
                 </wp:positionV>
-                <wp:extent cx="552450" cy="1211580"/>
+                <wp:extent cx="551815" cy="1214755"/>
                 <wp:effectExtent l="0" t="0" r="0" b="0"/>
                 <wp:wrapNone/>
                 <wp:docPr id="9" name="Shape4_1"/>
@@ -1506,7 +1506,7 @@
                       <wps:spPr>
                         <a:xfrm flipH="1" flipV="1">
                           <a:off x="0" y="0"/>
-                          <a:ext cx="551160" cy="1211760"/>
+                          <a:ext cx="551880" cy="1211760"/>
                         </a:xfrm>
                         <a:prstGeom prst="line">
                           <a:avLst/>
@@ -1533,7 +1533,7 @@
           </mc:Choice>
           <mc:Fallback>
             <w:pict>
-              <v:line id="shape_0" from="22.75pt,8pt" to="66.1pt,103.35pt" ID="Shape4_1" stroked="t" style="position:absolute;flip:xy" wp14:anchorId="779C100D">
+              <v:line id="shape_0" from="22.8pt,8pt" to="66.2pt,103.35pt" ID="Shape4_1" stroked="t" style="position:absolute;flip:xy" wp14:anchorId="779C100D">
                 <v:stroke color="#3465a4" endarrow="block" endarrowwidth="medium" endarrowlength="medium" joinstyle="round" endcap="flat"/>
                 <v:fill o:detectmouseclick="t" on="false"/>
               </v:line>
@@ -1551,7 +1551,7 @@
                 <wp:positionV relativeFrom="paragraph">
                   <wp:posOffset>101600</wp:posOffset>
                 </wp:positionV>
-                <wp:extent cx="1206500" cy="1212215"/>
+                <wp:extent cx="1207770" cy="1212215"/>
                 <wp:effectExtent l="0" t="0" r="0" b="0"/>
                 <wp:wrapNone/>
                 <wp:docPr id="10" name="Shape4_2"/>
@@ -1562,7 +1562,7 @@
                       <wps:spPr>
                         <a:xfrm flipH="1" flipV="1">
                           <a:off x="0" y="0"/>
-                          <a:ext cx="1206360" cy="1211040"/>
+                          <a:ext cx="1206360" cy="1212120"/>
                         </a:xfrm>
                         <a:prstGeom prst="line">
                           <a:avLst/>
@@ -1589,7 +1589,7 @@
           </mc:Choice>
           <mc:Fallback>
             <w:pict>
-              <v:line id="shape_0" from="22.65pt,8pt" to="117.6pt,103.3pt" ID="Shape4_2" stroked="t" style="position:absolute;flip:xy" wp14:anchorId="39DFC477">
+              <v:line id="shape_0" from="22.65pt,8pt" to="117.6pt,103.4pt" ID="Shape4_2" stroked="t" style="position:absolute;flip:xy" wp14:anchorId="39DFC477">
                 <v:stroke color="#3465a4" endarrow="block" endarrowwidth="medium" endarrowlength="medium" joinstyle="round" endcap="flat"/>
                 <v:fill o:detectmouseclick="t" on="false"/>
               </v:line>
@@ -1709,12 +1709,12 @@
               <wp:anchor behindDoc="0" distT="0" distB="0" distL="0" distR="0" simplePos="0" locked="0" layoutInCell="1" allowOverlap="1" relativeHeight="3" wp14:anchorId="63B44D8C">
                 <wp:simplePos x="0" y="0"/>
                 <wp:positionH relativeFrom="column">
-                  <wp:posOffset>3192780</wp:posOffset>
+                  <wp:posOffset>3193415</wp:posOffset>
                 </wp:positionH>
                 <wp:positionV relativeFrom="paragraph">
-                  <wp:posOffset>501650</wp:posOffset>
+                  <wp:posOffset>501015</wp:posOffset>
                 </wp:positionV>
-                <wp:extent cx="694055" cy="1941830"/>
+                <wp:extent cx="693420" cy="1946910"/>
                 <wp:effectExtent l="0" t="0" r="0" b="0"/>
                 <wp:wrapNone/>
                 <wp:docPr id="12" name="Shape4"/>
@@ -1725,7 +1725,7 @@
                       <wps:spPr>
                         <a:xfrm flipH="1">
                           <a:off x="0" y="0"/>
-                          <a:ext cx="693360" cy="1945080"/>
+                          <a:ext cx="692640" cy="1942560"/>
                         </a:xfrm>
                         <a:prstGeom prst="line">
                           <a:avLst/>
@@ -1752,7 +1752,7 @@
           </mc:Choice>
           <mc:Fallback>
             <w:pict>
-              <v:line id="shape_0" from="251.4pt,39.5pt" to="305.95pt,192.6pt" ID="Shape4" stroked="t" style="position:absolute;flip:x" wp14:anchorId="63B44D8C">
+              <v:line id="shape_0" from="251.45pt,39.45pt" to="305.95pt,192.35pt" ID="Shape4" stroked="t" style="position:absolute;flip:x" wp14:anchorId="63B44D8C">
                 <v:stroke color="#3465a4" endarrow="block" endarrowwidth="medium" endarrowlength="medium" joinstyle="round" endcap="flat"/>
                 <v:fill o:detectmouseclick="t" on="false"/>
               </v:line>
@@ -1765,12 +1765,12 @@
               <wp:anchor behindDoc="0" distT="0" distB="0" distL="0" distR="0" simplePos="0" locked="0" layoutInCell="1" allowOverlap="1" relativeHeight="4" wp14:anchorId="59BF7F3C">
                 <wp:simplePos x="0" y="0"/>
                 <wp:positionH relativeFrom="column">
-                  <wp:posOffset>2874010</wp:posOffset>
+                  <wp:posOffset>2874645</wp:posOffset>
                 </wp:positionH>
                 <wp:positionV relativeFrom="paragraph">
                   <wp:posOffset>501650</wp:posOffset>
                 </wp:positionV>
-                <wp:extent cx="321310" cy="2026920"/>
+                <wp:extent cx="320675" cy="2035175"/>
                 <wp:effectExtent l="0" t="0" r="0" b="0"/>
                 <wp:wrapNone/>
                 <wp:docPr id="13" name="Shape4_0"/>
@@ -1781,7 +1781,7 @@
                       <wps:spPr>
                         <a:xfrm>
                           <a:off x="0" y="0"/>
-                          <a:ext cx="320040" cy="2026440"/>
+                          <a:ext cx="320040" cy="2026800"/>
                         </a:xfrm>
                         <a:prstGeom prst="line">
                           <a:avLst/>
@@ -1808,7 +1808,7 @@
           </mc:Choice>
           <mc:Fallback>
             <w:pict>
-              <v:line id="shape_0" from="226.3pt,39.5pt" to="251.45pt,199pt" ID="Shape4_0" stroked="t" style="position:absolute" wp14:anchorId="59BF7F3C">
+              <v:line id="shape_0" from="226.35pt,39.5pt" to="251.5pt,199.05pt" ID="Shape4_0" stroked="t" style="position:absolute" wp14:anchorId="59BF7F3C">
                 <v:stroke color="#3465a4" endarrow="block" endarrowwidth="medium" endarrowlength="medium" joinstyle="round" endcap="flat"/>
                 <v:fill o:detectmouseclick="t" on="false"/>
               </v:line>
@@ -2036,7 +2036,7 @@
                 <wp:positionV relativeFrom="paragraph">
                   <wp:posOffset>66675</wp:posOffset>
                 </wp:positionV>
-                <wp:extent cx="2492375" cy="1718945"/>
+                <wp:extent cx="2493010" cy="1718945"/>
                 <wp:effectExtent l="0" t="0" r="0" b="0"/>
                 <wp:wrapNone/>
                 <wp:docPr id="15" name="Shape5"/>
@@ -2047,7 +2047,7 @@
                       <wps:spPr>
                         <a:xfrm>
                           <a:off x="0" y="0"/>
-                          <a:ext cx="2491920" cy="1718280"/>
+                          <a:ext cx="2492280" cy="1718280"/>
                         </a:xfrm>
                         <a:prstGeom prst="rect">
                           <a:avLst/>
@@ -2068,7 +2068,7 @@
                           <w:p>
                             <w:pPr>
                               <w:pStyle w:val="FrameContents"/>
-                              <w:overflowPunct w:val="false"/>
+                              <w:overflowPunct w:val="true"/>
                               <w:bidi w:val="1"/>
                               <w:spacing w:lineRule="auto" w:line="240" w:before="0" w:after="0"/>
                               <w:jc w:val="center"/>
@@ -2131,7 +2131,7 @@
                           <w:p>
                             <w:pPr>
                               <w:pStyle w:val="FrameContents"/>
-                              <w:overflowPunct w:val="false"/>
+                              <w:overflowPunct w:val="true"/>
                               <w:bidi w:val="1"/>
                               <w:spacing w:lineRule="auto" w:line="240" w:before="0" w:after="0"/>
                               <w:jc w:val="center"/>
@@ -2266,7 +2266,7 @@
                           <w:p>
                             <w:pPr>
                               <w:pStyle w:val="FrameContents"/>
-                              <w:overflowPunct w:val="false"/>
+                              <w:overflowPunct w:val="true"/>
                               <w:bidi w:val="1"/>
                               <w:spacing w:lineRule="auto" w:line="240" w:before="0" w:after="0"/>
                               <w:jc w:val="center"/>
@@ -2284,7 +2284,7 @@
                           <w:p>
                             <w:pPr>
                               <w:pStyle w:val="FrameContents"/>
-                              <w:overflowPunct w:val="false"/>
+                              <w:overflowPunct w:val="true"/>
                               <w:bidi w:val="1"/>
                               <w:spacing w:lineRule="auto" w:line="240" w:before="0" w:after="0"/>
                               <w:jc w:val="center"/>
@@ -2399,7 +2399,7 @@
           </mc:Choice>
           <mc:Fallback>
             <w:pict>
-              <v:rect id="shape_0" ID="Shape5" stroked="f" style="position:absolute;margin-left:309.75pt;margin-top:5.25pt;width:196.15pt;height:135.25pt" wp14:anchorId="2DA71388">
+              <v:rect id="shape_0" ID="Shape5" stroked="f" style="position:absolute;margin-left:309.75pt;margin-top:5.25pt;width:196.2pt;height:135.25pt" wp14:anchorId="2DA71388">
                 <w10:wrap type="square"/>
                 <v:fill o:detectmouseclick="t" on="false"/>
                 <v:stroke color="#3465a4" joinstyle="round" endcap="flat"/>
@@ -2408,7 +2408,7 @@
                     <w:p>
                       <w:pPr>
                         <w:pStyle w:val="FrameContents"/>
-                        <w:overflowPunct w:val="false"/>
+                        <w:overflowPunct w:val="true"/>
                         <w:bidi w:val="1"/>
                         <w:spacing w:lineRule="auto" w:line="240" w:before="0" w:after="0"/>
                         <w:jc w:val="center"/>
@@ -2471,7 +2471,7 @@
                     <w:p>
                       <w:pPr>
                         <w:pStyle w:val="FrameContents"/>
-                        <w:overflowPunct w:val="false"/>
+                        <w:overflowPunct w:val="true"/>
                         <w:bidi w:val="1"/>
                         <w:spacing w:lineRule="auto" w:line="240" w:before="0" w:after="0"/>
                         <w:jc w:val="center"/>
@@ -2606,7 +2606,7 @@
                     <w:p>
                       <w:pPr>
                         <w:pStyle w:val="FrameContents"/>
-                        <w:overflowPunct w:val="false"/>
+                        <w:overflowPunct w:val="true"/>
                         <w:bidi w:val="1"/>
                         <w:spacing w:lineRule="auto" w:line="240" w:before="0" w:after="0"/>
                         <w:jc w:val="center"/>
@@ -2624,7 +2624,7 @@
                     <w:p>
                       <w:pPr>
                         <w:pStyle w:val="FrameContents"/>
-                        <w:overflowPunct w:val="false"/>
+                        <w:overflowPunct w:val="true"/>
                         <w:bidi w:val="1"/>
                         <w:spacing w:lineRule="auto" w:line="240" w:before="0" w:after="0"/>
                         <w:jc w:val="center"/>
@@ -2741,9 +2741,9 @@
                   <wp:posOffset>3127375</wp:posOffset>
                 </wp:positionH>
                 <wp:positionV relativeFrom="paragraph">
-                  <wp:posOffset>836295</wp:posOffset>
+                  <wp:posOffset>836930</wp:posOffset>
                 </wp:positionV>
-                <wp:extent cx="2493010" cy="368300"/>
+                <wp:extent cx="2493645" cy="368935"/>
                 <wp:effectExtent l="0" t="0" r="0" b="0"/>
                 <wp:wrapNone/>
                 <wp:docPr id="17" name="Shape6"/>
@@ -2754,7 +2754,7 @@
                       <wps:spPr>
                         <a:xfrm>
                           <a:off x="0" y="0"/>
-                          <a:ext cx="2492280" cy="367560"/>
+                          <a:ext cx="2493000" cy="367200"/>
                         </a:xfrm>
                         <a:prstGeom prst="line">
                           <a:avLst/>
@@ -2781,7 +2781,7 @@
           </mc:Choice>
           <mc:Fallback>
             <w:pict>
-              <v:line id="shape_0" from="246.25pt,65.85pt" to="442.45pt,94.75pt" ID="Shape6" stroked="t" style="position:absolute" wp14:anchorId="41C98BF3">
+              <v:line id="shape_0" from="246.25pt,65.9pt" to="442.5pt,94.75pt" ID="Shape6" stroked="t" style="position:absolute" wp14:anchorId="41C98BF3">
                 <v:stroke color="#3465a4" endarrow="block" endarrowwidth="medium" endarrowlength="medium" joinstyle="round" endcap="flat"/>
                 <v:fill o:detectmouseclick="t" on="false"/>
               </v:line>
@@ -2799,7 +2799,7 @@
                 <wp:positionV relativeFrom="paragraph">
                   <wp:posOffset>324485</wp:posOffset>
                 </wp:positionV>
-                <wp:extent cx="779145" cy="74930"/>
+                <wp:extent cx="780415" cy="75565"/>
                 <wp:effectExtent l="0" t="0" r="0" b="0"/>
                 <wp:wrapNone/>
                 <wp:docPr id="18" name="Shape6_0"/>
@@ -2810,7 +2810,7 @@
                       <wps:spPr>
                         <a:xfrm>
                           <a:off x="0" y="0"/>
-                          <a:ext cx="777960" cy="73800"/>
+                          <a:ext cx="779040" cy="74160"/>
                         </a:xfrm>
                         <a:prstGeom prst="line">
                           <a:avLst/>
@@ -2837,7 +2837,7 @@
           </mc:Choice>
           <mc:Fallback>
             <w:pict>
-              <v:line id="shape_0" from="248.75pt,25.55pt" to="309.95pt,31.3pt" ID="Shape6_0" stroked="t" style="position:absolute" wp14:anchorId="729EB692">
+              <v:line id="shape_0" from="248.75pt,25.55pt" to="310.05pt,31.35pt" ID="Shape6_0" stroked="t" style="position:absolute" wp14:anchorId="729EB692">
                 <v:stroke color="#3465a4" endarrow="block" endarrowwidth="medium" endarrowlength="medium" joinstyle="round" endcap="flat"/>
                 <v:fill o:detectmouseclick="t" on="false"/>
               </v:line>
@@ -2881,6 +2881,700 @@
             </a:graphic>
           </wp:inline>
         </w:drawing>
+      </w:r>
+    </w:p>
+    <w:p>
+      <w:pPr>
+        <w:pStyle w:val="Normal"/>
+        <w:bidi w:val="1"/>
+        <w:spacing w:before="0" w:after="160"/>
+        <w:jc w:val="left"/>
+        <w:rPr>
+          <w:b/>
+          <w:b/>
+          <w:bCs/>
+        </w:rPr>
+      </w:pPr>
+      <w:r>
+        <w:rPr>
+          <w:b/>
+          <w:b/>
+          <w:bCs/>
+          <w:rtl w:val="true"/>
+        </w:rPr>
+        <w:t xml:space="preserve">חלק </w:t>
+      </w:r>
+      <w:r>
+        <w:rPr>
+          <w:b/>
+          <w:bCs/>
+        </w:rPr>
+        <w:t>2</w:t>
+      </w:r>
+      <w:r>
+        <w:rPr>
+          <w:b/>
+          <w:bCs/>
+          <w:rtl w:val="true"/>
+        </w:rPr>
+        <w:t xml:space="preserve"> – </w:t>
+      </w:r>
+      <w:r>
+        <w:rPr>
+          <w:b/>
+          <w:b/>
+          <w:bCs/>
+          <w:rtl w:val="true"/>
+        </w:rPr>
+        <w:t xml:space="preserve">הרצת משימה </w:t>
+      </w:r>
+      <w:r>
+        <w:rPr>
+          <w:b/>
+          <w:bCs/>
+        </w:rPr>
+        <w:t>1</w:t>
+      </w:r>
+      <w:r>
+        <w:rPr>
+          <w:b/>
+          <w:bCs/>
+          <w:rtl w:val="true"/>
+        </w:rPr>
+        <w:t xml:space="preserve"> – “</w:t>
+      </w:r>
+      <w:r>
+        <w:rPr>
+          <w:b/>
+          <w:bCs/>
+        </w:rPr>
+        <w:t>playing nice</w:t>
+      </w:r>
+      <w:r>
+        <w:rPr>
+          <w:b/>
+          <w:bCs/>
+          <w:rtl w:val="true"/>
+        </w:rPr>
+        <w:t>”</w:t>
+      </w:r>
+    </w:p>
+    <w:p>
+      <w:pPr>
+        <w:pStyle w:val="Normal"/>
+        <w:bidi w:val="1"/>
+        <w:spacing w:before="0" w:after="160"/>
+        <w:jc w:val="left"/>
+        <w:rPr>
+          <w:b w:val="false"/>
+          <w:b w:val="false"/>
+          <w:bCs w:val="false"/>
+        </w:rPr>
+      </w:pPr>
+      <w:r>
+        <w:rPr>
+          <w:b w:val="false"/>
+          <w:bCs w:val="false"/>
+        </w:rPr>
+        <w:t>foo</w:t>
+      </w:r>
+      <w:r>
+        <w:rPr>
+          <w:b w:val="false"/>
+          <w:bCs w:val="false"/>
+          <w:rtl w:val="true"/>
+        </w:rPr>
+        <w:t xml:space="preserve"> </w:t>
+      </w:r>
+      <w:r>
+        <w:rPr>
+          <w:b w:val="false"/>
+          <w:b w:val="false"/>
+          <w:bCs w:val="false"/>
+          <w:rtl w:val="true"/>
+        </w:rPr>
+        <w:t>לא מעכב חבילות ולא זורק אותן</w:t>
+      </w:r>
+      <w:r>
+        <w:rPr>
+          <w:b w:val="false"/>
+          <w:bCs w:val="false"/>
+          <w:rtl w:val="true"/>
+        </w:rPr>
+        <w:t xml:space="preserve">, </w:t>
+      </w:r>
+      <w:r>
+        <w:rPr>
+          <w:b w:val="false"/>
+          <w:b w:val="false"/>
+          <w:bCs w:val="false"/>
+          <w:rtl w:val="true"/>
+        </w:rPr>
+        <w:t xml:space="preserve">לכל חבילה שהוא מקבל הוא מוודא שגודלה אינו עולה על </w:t>
+      </w:r>
+      <w:r>
+        <w:rPr>
+          <w:b w:val="false"/>
+          <w:bCs w:val="false"/>
+        </w:rPr>
+        <w:t>100</w:t>
+      </w:r>
+      <w:r>
+        <w:rPr>
+          <w:b w:val="false"/>
+          <w:bCs w:val="false"/>
+          <w:rtl w:val="true"/>
+        </w:rPr>
+        <w:t xml:space="preserve"> </w:t>
+      </w:r>
+      <w:r>
+        <w:rPr>
+          <w:b w:val="false"/>
+          <w:b w:val="false"/>
+          <w:bCs w:val="false"/>
+          <w:rtl w:val="true"/>
+        </w:rPr>
+        <w:t xml:space="preserve">בתים </w:t>
+      </w:r>
+      <w:r>
+        <w:rPr>
+          <w:b w:val="false"/>
+          <w:bCs w:val="false"/>
+          <w:rtl w:val="true"/>
+        </w:rPr>
+        <w:t>(</w:t>
+      </w:r>
+      <w:r>
+        <w:rPr>
+          <w:b w:val="false"/>
+          <w:b w:val="false"/>
+          <w:bCs w:val="false"/>
+          <w:rtl w:val="true"/>
+        </w:rPr>
+        <w:t>אם כן הוא זורק אותה</w:t>
+      </w:r>
+      <w:r>
+        <w:rPr>
+          <w:b w:val="false"/>
+          <w:bCs w:val="false"/>
+          <w:rtl w:val="true"/>
+        </w:rPr>
+        <w:t xml:space="preserve">) </w:t>
+      </w:r>
+      <w:r>
+        <w:rPr>
+          <w:b w:val="false"/>
+          <w:b w:val="false"/>
+          <w:bCs w:val="false"/>
+          <w:rtl w:val="true"/>
+        </w:rPr>
+        <w:t>ומעביר אותה לנמען</w:t>
+      </w:r>
+    </w:p>
+    <w:p>
+      <w:pPr>
+        <w:pStyle w:val="Normal"/>
+        <w:bidi w:val="1"/>
+        <w:spacing w:before="0" w:after="160"/>
+        <w:jc w:val="left"/>
+        <w:rPr>
+          <w:b w:val="false"/>
+          <w:b w:val="false"/>
+          <w:bCs w:val="false"/>
+        </w:rPr>
+      </w:pPr>
+      <w:r>
+        <w:rPr>
+          <w:b w:val="false"/>
+          <w:b w:val="false"/>
+          <w:bCs w:val="false"/>
+          <w:rtl w:val="true"/>
+        </w:rPr>
+        <w:t>תצלום הרצה</w:t>
+      </w:r>
+      <w:r>
+        <w:rPr>
+          <w:b w:val="false"/>
+          <w:bCs w:val="false"/>
+          <w:rtl w:val="true"/>
+        </w:rPr>
+        <w:t>:</w:t>
+      </w:r>
+    </w:p>
+    <w:p>
+      <w:pPr>
+        <w:pStyle w:val="Normal"/>
+        <w:bidi w:val="1"/>
+        <w:spacing w:before="0" w:after="160"/>
+        <w:jc w:val="left"/>
+        <w:rPr>
+          <w:b w:val="false"/>
+          <w:b w:val="false"/>
+          <w:bCs w:val="false"/>
+        </w:rPr>
+      </w:pPr>
+      <w:r>
+        <w:drawing>
+          <wp:anchor behindDoc="0" distT="0" distB="0" distL="0" distR="0" simplePos="0" locked="0" layoutInCell="1" allowOverlap="1" relativeHeight="21">
+            <wp:simplePos x="0" y="0"/>
+            <wp:positionH relativeFrom="column">
+              <wp:align>center</wp:align>
+            </wp:positionH>
+            <wp:positionV relativeFrom="paragraph">
+              <wp:posOffset>635</wp:posOffset>
+            </wp:positionV>
+            <wp:extent cx="6865620" cy="3521075"/>
+            <wp:effectExtent l="0" t="0" r="0" b="0"/>
+            <wp:wrapSquare wrapText="largest"/>
+            <wp:docPr id="20" name="Image1" descr=""/>
+            <wp:cNvGraphicFramePr>
+              <a:graphicFrameLocks xmlns:a="http://schemas.openxmlformats.org/drawingml/2006/main" noChangeAspect="1"/>
+            </wp:cNvGraphicFramePr>
+            <a:graphic xmlns:a="http://schemas.openxmlformats.org/drawingml/2006/main">
+              <a:graphicData uri="http://schemas.openxmlformats.org/drawingml/2006/picture">
+                <pic:pic xmlns:pic="http://schemas.openxmlformats.org/drawingml/2006/picture">
+                  <pic:nvPicPr>
+                    <pic:cNvPr id="20" name="Image1" descr=""/>
+                    <pic:cNvPicPr>
+                      <a:picLocks noChangeAspect="1" noChangeArrowheads="1"/>
+                    </pic:cNvPicPr>
+                  </pic:nvPicPr>
+                  <pic:blipFill>
+                    <a:blip r:embed="rId7"/>
+                    <a:stretch>
+                      <a:fillRect/>
+                    </a:stretch>
+                  </pic:blipFill>
+                  <pic:spPr bwMode="auto">
+                    <a:xfrm>
+                      <a:off x="0" y="0"/>
+                      <a:ext cx="6865620" cy="3521075"/>
+                    </a:xfrm>
+                    <a:prstGeom prst="rect">
+                      <a:avLst/>
+                    </a:prstGeom>
+                  </pic:spPr>
+                </pic:pic>
+              </a:graphicData>
+            </a:graphic>
+          </wp:anchor>
+        </w:drawing>
+      </w:r>
+      <w:r>
+        <w:rPr>
+          <w:b w:val="false"/>
+          <w:b w:val="false"/>
+          <w:bCs w:val="false"/>
+          <w:rtl w:val="true"/>
+        </w:rPr>
+        <w:t>ה</w:t>
+      </w:r>
+      <w:r>
+        <w:rPr>
+          <w:b w:val="false"/>
+          <w:b w:val="false"/>
+          <w:bCs w:val="false"/>
+          <w:rtl w:val="true"/>
+        </w:rPr>
+        <w:t>תעבורה בווירשארק</w:t>
+      </w:r>
+      <w:r>
+        <w:rPr>
+          <w:b w:val="false"/>
+          <w:bCs w:val="false"/>
+          <w:rtl w:val="true"/>
+        </w:rPr>
+        <w:t xml:space="preserve">: </w:t>
+      </w:r>
+      <w:r>
+        <w:rPr>
+          <w:b w:val="false"/>
+          <w:b w:val="false"/>
+          <w:bCs w:val="false"/>
+          <w:rtl w:val="true"/>
+        </w:rPr>
+        <w:t>השתמשנו בפילטר</w:t>
+      </w:r>
+    </w:p>
+    <w:p>
+      <w:pPr>
+        <w:pStyle w:val="Normal"/>
+        <w:bidi w:val="1"/>
+        <w:spacing w:before="0" w:after="160"/>
+        <w:jc w:val="left"/>
+        <w:rPr>
+          <w:b w:val="false"/>
+          <w:b w:val="false"/>
+          <w:bCs w:val="false"/>
+        </w:rPr>
+      </w:pPr>
+      <w:r>
+        <w:rPr>
+          <w:b w:val="false"/>
+          <w:bCs w:val="false"/>
+        </w:rPr>
+        <w:t>udp &amp;&amp; (udp.port == 12345 || udp.port == 45678)</w:t>
+      </w:r>
+      <w:r>
+        <w:rPr>
+          <w:b w:val="false"/>
+          <w:bCs w:val="false"/>
+          <w:rtl w:val="true"/>
+        </w:rPr>
+        <w:t xml:space="preserve"> </w:t>
+      </w:r>
+      <w:r>
+        <w:rPr>
+          <w:b w:val="false"/>
+          <w:b w:val="false"/>
+          <w:bCs w:val="false"/>
+          <w:rtl w:val="true"/>
+        </w:rPr>
+        <w:t xml:space="preserve">כדי לתפוס את כל התעבורה ושמרנו תחת הטרייס </w:t>
+      </w:r>
+      <w:r>
+        <w:rPr>
+          <w:b w:val="false"/>
+          <w:bCs w:val="false"/>
+          <w:rtl w:val="true"/>
+        </w:rPr>
+        <w:t>"</w:t>
+      </w:r>
+      <w:r>
+        <w:rPr>
+          <w:b w:val="false"/>
+          <w:bCs w:val="false"/>
+        </w:rPr>
+        <w:t>tracepart1.pcapng</w:t>
+      </w:r>
+      <w:r>
+        <w:rPr>
+          <w:b w:val="false"/>
+          <w:bCs w:val="false"/>
+          <w:rtl w:val="true"/>
+        </w:rPr>
+        <w:t>”</w:t>
+      </w:r>
+    </w:p>
+    <w:p>
+      <w:pPr>
+        <w:pStyle w:val="Normal"/>
+        <w:bidi w:val="1"/>
+        <w:spacing w:before="0" w:after="160"/>
+        <w:jc w:val="left"/>
+        <w:rPr>
+          <w:b/>
+          <w:b/>
+          <w:bCs/>
+        </w:rPr>
+      </w:pPr>
+      <w:r>
+        <w:rPr>
+          <w:b/>
+          <w:b/>
+          <w:bCs/>
+          <w:rtl w:val="true"/>
+        </w:rPr>
+        <w:t xml:space="preserve">חלק </w:t>
+      </w:r>
+      <w:r>
+        <w:rPr>
+          <w:b/>
+          <w:bCs/>
+        </w:rPr>
+        <w:t>2</w:t>
+      </w:r>
+      <w:r>
+        <w:rPr>
+          <w:b/>
+          <w:bCs/>
+          <w:rtl w:val="true"/>
+        </w:rPr>
+        <w:t xml:space="preserve"> – </w:t>
+      </w:r>
+      <w:r>
+        <w:rPr>
+          <w:b/>
+          <w:b/>
+          <w:bCs/>
+          <w:rtl w:val="true"/>
+        </w:rPr>
+        <w:t xml:space="preserve">הרצת משימה </w:t>
+      </w:r>
+      <w:r>
+        <w:rPr>
+          <w:rFonts w:eastAsia="Calibri" w:cs="Arial" w:cstheme="minorBidi" w:eastAsiaTheme="minorHAnsi"/>
+          <w:b/>
+          <w:bCs/>
+          <w:color w:val="auto"/>
+          <w:kern w:val="0"/>
+          <w:sz w:val="22"/>
+          <w:szCs w:val="22"/>
+          <w:lang w:val="en" w:eastAsia="en-US" w:bidi="he-IL"/>
+        </w:rPr>
+        <w:t>2</w:t>
+      </w:r>
+      <w:r>
+        <w:rPr>
+          <w:rFonts w:eastAsia="Calibri" w:cs="Arial" w:cstheme="minorBidi" w:eastAsiaTheme="minorHAnsi"/>
+          <w:b/>
+          <w:bCs/>
+          <w:color w:val="auto"/>
+          <w:kern w:val="0"/>
+          <w:sz w:val="22"/>
+          <w:szCs w:val="22"/>
+          <w:rtl w:val="true"/>
+          <w:lang w:val="en" w:eastAsia="en-US" w:bidi="he-IL"/>
+        </w:rPr>
+        <w:t xml:space="preserve"> </w:t>
+      </w:r>
+      <w:r>
+        <w:rPr>
+          <w:b/>
+          <w:bCs/>
+          <w:rtl w:val="true"/>
+        </w:rPr>
+        <w:t xml:space="preserve"> – </w:t>
+      </w:r>
+      <w:r>
+        <w:rPr>
+          <w:b/>
+          <w:b/>
+          <w:bCs/>
+          <w:rtl w:val="true"/>
+        </w:rPr>
+        <w:t>זריקת חבילות באקראיות  “</w:t>
+      </w:r>
+      <w:r>
+        <w:rPr>
+          <w:b/>
+          <w:bCs/>
+        </w:rPr>
+        <w:t xml:space="preserve">playing </w:t>
+      </w:r>
+      <w:r>
+        <w:rPr>
+          <w:rFonts w:eastAsia="Calibri" w:cs="Arial" w:cstheme="minorBidi" w:eastAsiaTheme="minorHAnsi"/>
+          <w:b/>
+          <w:bCs/>
+          <w:color w:val="auto"/>
+          <w:kern w:val="0"/>
+          <w:sz w:val="22"/>
+          <w:szCs w:val="22"/>
+          <w:lang w:val="en" w:eastAsia="en-US" w:bidi="he-IL"/>
+        </w:rPr>
+        <w:t>basketball</w:t>
+      </w:r>
+      <w:r>
+        <w:rPr>
+          <w:b/>
+          <w:bCs/>
+          <w:rtl w:val="true"/>
+        </w:rPr>
+        <w:t>”</w:t>
+      </w:r>
+    </w:p>
+    <w:p>
+      <w:pPr>
+        <w:pStyle w:val="Normal"/>
+        <w:bidi w:val="1"/>
+        <w:spacing w:before="0" w:after="160"/>
+        <w:jc w:val="left"/>
+        <w:rPr>
+          <w:b/>
+          <w:b/>
+          <w:bCs/>
+        </w:rPr>
+      </w:pPr>
+      <w:r>
+        <w:rPr>
+          <w:b/>
+          <w:bCs/>
+          <w:rtl w:val="true"/>
+        </w:rPr>
+      </w:r>
+    </w:p>
+    <w:p>
+      <w:pPr>
+        <w:pStyle w:val="Normal"/>
+        <w:bidi w:val="1"/>
+        <w:spacing w:before="0" w:after="160"/>
+        <w:jc w:val="left"/>
+        <w:rPr>
+          <w:b/>
+          <w:b/>
+          <w:bCs/>
+        </w:rPr>
+      </w:pPr>
+      <w:r>
+        <w:rPr>
+          <w:b/>
+          <w:b/>
+          <w:bCs/>
+          <w:rtl w:val="true"/>
+        </w:rPr>
+        <w:t xml:space="preserve">חלק </w:t>
+      </w:r>
+      <w:r>
+        <w:rPr>
+          <w:b/>
+          <w:bCs/>
+        </w:rPr>
+        <w:t>2</w:t>
+      </w:r>
+      <w:r>
+        <w:rPr>
+          <w:b/>
+          <w:bCs/>
+          <w:rtl w:val="true"/>
+        </w:rPr>
+        <w:t xml:space="preserve"> – </w:t>
+      </w:r>
+      <w:r>
+        <w:rPr>
+          <w:b/>
+          <w:b/>
+          <w:bCs/>
+          <w:rtl w:val="true"/>
+        </w:rPr>
+        <w:t xml:space="preserve">הרצת משימה </w:t>
+      </w:r>
+      <w:r>
+        <w:rPr>
+          <w:b/>
+          <w:bCs/>
+        </w:rPr>
+        <w:t>3</w:t>
+      </w:r>
+      <w:r>
+        <w:rPr>
+          <w:b/>
+          <w:bCs/>
+          <w:rtl w:val="true"/>
+        </w:rPr>
+        <w:t xml:space="preserve"> – </w:t>
+      </w:r>
+      <w:r>
+        <w:rPr>
+          <w:b/>
+          <w:b/>
+          <w:bCs/>
+          <w:rtl w:val="true"/>
+        </w:rPr>
+        <w:t xml:space="preserve">עיכוב חבילות  </w:t>
+      </w:r>
+      <w:r>
+        <w:rPr>
+          <w:b/>
+          <w:bCs/>
+          <w:rtl w:val="true"/>
+        </w:rPr>
+        <w:t>"</w:t>
+      </w:r>
+      <w:r>
+        <w:rPr>
+          <w:b/>
+          <w:bCs/>
+        </w:rPr>
+        <w:t>playing grandpa</w:t>
+      </w:r>
+      <w:r>
+        <w:rPr>
+          <w:b/>
+          <w:bCs/>
+          <w:rtl w:val="true"/>
+        </w:rPr>
+        <w:t>”</w:t>
+      </w:r>
+    </w:p>
+    <w:p>
+      <w:pPr>
+        <w:pStyle w:val="Normal"/>
+        <w:bidi w:val="1"/>
+        <w:spacing w:before="0" w:after="160"/>
+        <w:jc w:val="left"/>
+        <w:rPr>
+          <w:b/>
+          <w:b/>
+          <w:bCs/>
+        </w:rPr>
+      </w:pPr>
+      <w:r>
+        <w:rPr>
+          <w:b/>
+          <w:bCs/>
+          <w:rtl w:val="true"/>
+        </w:rPr>
+      </w:r>
+    </w:p>
+    <w:p>
+      <w:pPr>
+        <w:pStyle w:val="Normal"/>
+        <w:bidi w:val="1"/>
+        <w:spacing w:before="0" w:after="160"/>
+        <w:jc w:val="left"/>
+        <w:rPr>
+          <w:b/>
+          <w:b/>
+          <w:bCs/>
+        </w:rPr>
+      </w:pPr>
+      <w:r>
+        <w:rPr>
+          <w:b/>
+          <w:b/>
+          <w:bCs/>
+          <w:rtl w:val="true"/>
+        </w:rPr>
+        <w:t xml:space="preserve">חלק </w:t>
+      </w:r>
+      <w:r>
+        <w:rPr>
+          <w:b/>
+          <w:bCs/>
+        </w:rPr>
+        <w:t>2</w:t>
+      </w:r>
+      <w:r>
+        <w:rPr>
+          <w:b/>
+          <w:bCs/>
+          <w:rtl w:val="true"/>
+        </w:rPr>
+        <w:t xml:space="preserve"> – </w:t>
+      </w:r>
+      <w:r>
+        <w:rPr>
+          <w:b/>
+          <w:b/>
+          <w:bCs/>
+          <w:rtl w:val="true"/>
+        </w:rPr>
+        <w:t xml:space="preserve">הרצת משימה </w:t>
+      </w:r>
+      <w:r>
+        <w:rPr>
+          <w:b/>
+          <w:bCs/>
+        </w:rPr>
+        <w:t>4</w:t>
+      </w:r>
+      <w:r>
+        <w:rPr>
+          <w:b/>
+          <w:bCs/>
+          <w:rtl w:val="true"/>
+        </w:rPr>
+        <w:t xml:space="preserve"> – </w:t>
+      </w:r>
+      <w:r>
+        <w:rPr>
+          <w:b/>
+          <w:b/>
+          <w:bCs/>
+          <w:rtl w:val="true"/>
+        </w:rPr>
+        <w:t>הכל ביחד</w:t>
       </w:r>
     </w:p>
     <w:sectPr>

</xml_diff>